<commit_message>
Update Fizikas olimpiādes 2023.docx
</commit_message>
<xml_diff>
--- a/2023/Fizikas olimpiādes 2023.docx
+++ b/2023/Fizikas olimpiādes 2023.docx
@@ -104,19 +104,7 @@
         <w:rPr>
           <w:highlight w:val="green"/>
         </w:rPr>
-        <w:t>lineārais ātrums,</w:t>
-      </w:r>
-      <w:r>
-        <w:rPr>
-          <w:highlight w:val="green"/>
-        </w:rPr>
-        <w:t xml:space="preserve"> </w:t>
-      </w:r>
-      <w:r>
-        <w:rPr>
-          <w:highlight w:val="green"/>
-        </w:rPr>
-        <w:t>leņķiskais ātrums</w:t>
+        <w:t>lineārais ātrums, leņķiskais ātrums</w:t>
       </w:r>
       <w:r>
         <w:t xml:space="preserve">, </w:t>
@@ -128,10 +116,7 @@
         <w:t>leņķiskais paātrinājums, tangenciālais (lineārais) paātrinājums</w:t>
       </w:r>
       <w:r>
-        <w:t>.</w:t>
-      </w:r>
-      <w:r>
-        <w:t xml:space="preserve"> </w:t>
+        <w:t xml:space="preserve">. </w:t>
       </w:r>
       <w:r>
         <w:rPr>
@@ -165,40 +150,16 @@
         <w:rPr>
           <w:highlight w:val="yellow"/>
         </w:rPr>
-        <w:t>Slīpi pret horizontu mesta ķermeņa</w:t>
+        <w:t>Slīpi pret horizontu mesta ķermeņa kustība.</w:t>
+      </w:r>
+      <w:r>
+        <w:t xml:space="preserve"> </w:t>
       </w:r>
       <w:r>
         <w:rPr>
           <w:highlight w:val="yellow"/>
         </w:rPr>
-        <w:t xml:space="preserve"> </w:t>
-      </w:r>
-      <w:r>
-        <w:rPr>
-          <w:highlight w:val="yellow"/>
-        </w:rPr>
-        <w:t>kustība.</w:t>
-      </w:r>
-      <w:r>
-        <w:t xml:space="preserve"> </w:t>
-      </w:r>
-      <w:r>
-        <w:rPr>
-          <w:highlight w:val="yellow"/>
-        </w:rPr>
-        <w:t>Svara maiņa ķermeņa kustībā pa liektu virsmu. Bezsvars un pārslodze.</w:t>
-      </w:r>
-      <w:r>
-        <w:rPr>
-          <w:highlight w:val="yellow"/>
-        </w:rPr>
-        <w:t xml:space="preserve"> </w:t>
-      </w:r>
-      <w:r>
-        <w:rPr>
-          <w:highlight w:val="yellow"/>
-        </w:rPr>
-        <w:t>Ķermeņu kustība pa slīpo plakni. Ķermeņu kustība pagriezienos.</w:t>
+        <w:t>Svara maiņa ķermeņa kustībā pa liektu virsmu. Bezsvars un pārslodze. Ķermeņu kustība pa slīpo plakni. Ķermeņu kustība pagriezienos.</w:t>
       </w:r>
     </w:p>
     <w:p>
@@ -223,28 +184,25 @@
         <w:rPr>
           <w:highlight w:val="yellow"/>
         </w:rPr>
-        <w:t>Smaguma centrs, punkta un ķermeņa inerces</w:t>
-      </w:r>
-      <w:r>
-        <w:rPr>
-          <w:highlight w:val="yellow"/>
-        </w:rPr>
+        <w:t>Smaguma centrs, punkta un ķermeņa inerces moments.</w:t>
+      </w:r>
+      <w:r>
         <w:t xml:space="preserve"> </w:t>
       </w:r>
       <w:r>
         <w:rPr>
-          <w:highlight w:val="yellow"/>
-        </w:rPr>
-        <w:t>moments.</w:t>
-      </w:r>
-      <w:r>
-        <w:t xml:space="preserve"> Leņķiskais paātrinājums kā spēka momenta darbības rezultāts (nemainīga</w:t>
+          <w:highlight w:val="green"/>
+        </w:rPr>
+        <w:t>Leņķiskais paātrinājums kā spēka momenta darbības rezultāts (nemainīga spēka momenta gadījumā).</w:t>
       </w:r>
       <w:r>
         <w:t xml:space="preserve"> </w:t>
       </w:r>
       <w:r>
-        <w:t>spēka momenta gadījumā). Rotācijas dinamikas pamatlikums.</w:t>
+        <w:rPr>
+          <w:highlight w:val="red"/>
+        </w:rPr>
+        <w:t>Rotācijas dinamikas pamatlikums.</w:t>
       </w:r>
     </w:p>
     <w:p>
@@ -257,19 +215,37 @@
         <w:spacing w:after="0"/>
       </w:pPr>
       <w:r>
-        <w:t>Impulsa moments, impulsa momenta nezūdamības likums, absolūti elastīga</w:t>
+        <w:rPr>
+          <w:highlight w:val="green"/>
+        </w:rPr>
+        <w:t>Impulsa moments, impulsa momenta nezūdamības likums</w:t>
+      </w:r>
+      <w:r>
+        <w:t xml:space="preserve">, </w:t>
+      </w:r>
+      <w:r>
+        <w:rPr>
+          <w:highlight w:val="yellow"/>
+        </w:rPr>
+        <w:t>absolūti elastīga sadursme, absolūti neelastīga sadursme</w:t>
+      </w:r>
+      <w:r>
+        <w:t xml:space="preserve">, </w:t>
+      </w:r>
+      <w:r>
+        <w:rPr>
+          <w:highlight w:val="yellow"/>
+        </w:rPr>
+        <w:t>ķermeņu sistēmas impulsa nezūdamības likums.</w:t>
       </w:r>
       <w:r>
         <w:t xml:space="preserve"> </w:t>
       </w:r>
       <w:r>
-        <w:t>sadursme, absolūti neelastīga sadursme, ķermeņu sistēmas impulsa nezūdamības</w:t>
-      </w:r>
-      <w:r>
-        <w:t xml:space="preserve"> </w:t>
-      </w:r>
-      <w:r>
-        <w:t>likums. Enerģijas nezūdamības likums.</w:t>
+        <w:rPr>
+          <w:highlight w:val="green"/>
+        </w:rPr>
+        <w:t>Enerģijas nezūdamības likums.</w:t>
       </w:r>
     </w:p>
     <w:p>
@@ -282,13 +258,37 @@
         <w:spacing w:after="0"/>
       </w:pPr>
       <w:r>
-        <w:t>Harmoniskas svārstības, cikliskā frekvence, svārstību rimšana. Atsperes svārsts un</w:t>
-      </w:r>
-      <w:r>
-        <w:t xml:space="preserve"> </w:t>
-      </w:r>
-      <w:r>
-        <w:t>matemātiskais svārsts. Enerģijas transformācija harmonisko svārstību procesā.</w:t>
+        <w:rPr>
+          <w:highlight w:val="yellow"/>
+        </w:rPr>
+        <w:t>Harmoniskas svārstības, cikliskā frekvence</w:t>
+      </w:r>
+      <w:r>
+        <w:t xml:space="preserve">, </w:t>
+      </w:r>
+      <w:r>
+        <w:rPr>
+          <w:highlight w:val="red"/>
+        </w:rPr>
+        <w:t>svārstību rimšana</w:t>
+      </w:r>
+      <w:r>
+        <w:t xml:space="preserve">. </w:t>
+      </w:r>
+      <w:r>
+        <w:rPr>
+          <w:highlight w:val="yellow"/>
+        </w:rPr>
+        <w:t>Atsperes svārsts un matemātiskais svārsts</w:t>
+      </w:r>
+      <w:r>
+        <w:t xml:space="preserve">. </w:t>
+      </w:r>
+      <w:r>
+        <w:rPr>
+          <w:highlight w:val="yellow"/>
+        </w:rPr>
+        <w:t>Enerģijas transformācija harmonisko svārstību procesā.</w:t>
       </w:r>
     </w:p>
     <w:p>
@@ -301,13 +301,10 @@
         <w:spacing w:after="0"/>
       </w:pPr>
       <w:r>
-        <w:t>Skrejviļņi, stāvviļņi, viļņu superpozīcijas princips, skaņas spiediens, skaņas</w:t>
-      </w:r>
-      <w:r>
-        <w:t xml:space="preserve"> </w:t>
-      </w:r>
-      <w:r>
-        <w:t>intensitāte.</w:t>
+        <w:rPr>
+          <w:highlight w:val="red"/>
+        </w:rPr>
+        <w:t>Skrejviļņi, stāvviļņi, viļņu superpozīcijas princips, skaņas spiediens, skaņas intensitāte.</w:t>
       </w:r>
       <w:r>
         <w:t xml:space="preserve"> </w:t>
@@ -323,24 +320,54 @@
         <w:spacing w:after="0"/>
       </w:pPr>
       <w:r>
+        <w:rPr>
+          <w:highlight w:val="yellow"/>
+        </w:rPr>
         <w:t>Molekulāri kinētiskās teorijas pamati. Molekulu masa, kinētiskā enerģija, impulss,</w:t>
       </w:r>
       <w:r>
         <w:t xml:space="preserve"> </w:t>
       </w:r>
       <w:r>
-        <w:t>attālums starp molekulām gāzē, gāzes blīvums. Daļiņu impulsa izmaiņa elastīgā</w:t>
+        <w:rPr>
+          <w:highlight w:val="red"/>
+        </w:rPr>
+        <w:t>attālums starp molekulām gāzē</w:t>
+      </w:r>
+      <w:r>
+        <w:t xml:space="preserve">, </w:t>
+      </w:r>
+      <w:r>
+        <w:rPr>
+          <w:highlight w:val="green"/>
+        </w:rPr>
+        <w:t>gāzes blīvums.</w:t>
       </w:r>
       <w:r>
         <w:t xml:space="preserve"> </w:t>
       </w:r>
       <w:r>
-        <w:t>sadursmē ar trauka sienu. Molekulu haotiskās kustības vidējā kinētiskā enerģija.</w:t>
+        <w:rPr>
+          <w:highlight w:val="red"/>
+        </w:rPr>
+        <w:t>Daļiņu impulsa izmaiņa elastīgā sadursmē ar trauka sienu.</w:t>
       </w:r>
       <w:r>
         <w:t xml:space="preserve"> </w:t>
       </w:r>
       <w:r>
+        <w:rPr>
+          <w:highlight w:val="yellow"/>
+        </w:rPr>
+        <w:t>Molekulu haotiskās kustības vidējā kinētiskā enerģija.</w:t>
+      </w:r>
+      <w:r>
+        <w:t xml:space="preserve"> </w:t>
+      </w:r>
+      <w:r>
+        <w:rPr>
+          <w:highlight w:val="red"/>
+        </w:rPr>
         <w:t>Daltona likums.</w:t>
       </w:r>
     </w:p>
@@ -352,27 +379,42 @@
           <w:numId w:val="8"/>
         </w:numPr>
         <w:spacing w:after="0"/>
-      </w:pPr>
-      <w:r>
-        <w:t>Ideāla gāze, tās raksturlielumi. Ideālas gāzes stāvokļa vienādojums. Gāzu izoprocesi</w:t>
+        <w:rPr>
+          <w:highlight w:val="yellow"/>
+        </w:rPr>
+      </w:pPr>
+      <w:r>
+        <w:rPr>
+          <w:highlight w:val="green"/>
+        </w:rPr>
+        <w:t>Ideāla gāze, tās raksturlielumi. Ideālas gāzes stāvokļa vienādojums.</w:t>
       </w:r>
       <w:r>
         <w:t xml:space="preserve"> </w:t>
       </w:r>
       <w:r>
-        <w:t>un adiabātiskais process. Iekšējā enerģija (vienatomu, divatomu gāze). Pirmais</w:t>
+        <w:rPr>
+          <w:highlight w:val="yellow"/>
+        </w:rPr>
+        <w:t>Gāzu izoprocesi un adiabātiskais process. Iekšējā enerģija (vienatomu, divatomu gāze).</w:t>
       </w:r>
       <w:r>
         <w:t xml:space="preserve"> </w:t>
       </w:r>
       <w:r>
-        <w:t>termodinamikas likums. Ideālas gāzes izplešanās darbs izoprocesos un adiabātiskā</w:t>
+        <w:rPr>
+          <w:highlight w:val="yellow"/>
+        </w:rPr>
+        <w:t>Pirmais termodinamikas likums.</w:t>
       </w:r>
       <w:r>
         <w:t xml:space="preserve"> </w:t>
       </w:r>
       <w:r>
-        <w:t>procesā.</w:t>
+        <w:rPr>
+          <w:highlight w:val="yellow"/>
+        </w:rPr>
+        <w:t>Ideālas gāzes izplešanās darbs izoprocesos un adiabātiskā procesā.</w:t>
       </w:r>
     </w:p>
     <w:p>
@@ -383,21 +425,24 @@
           <w:numId w:val="8"/>
         </w:numPr>
         <w:spacing w:after="0"/>
-      </w:pPr>
-      <w:r>
-        <w:t>Siltuma mašīnas. Otrais termodinamikas likums. Karno cikls, tā lietderības</w:t>
+        <w:rPr>
+          <w:highlight w:val="red"/>
+        </w:rPr>
+      </w:pPr>
+      <w:r>
+        <w:rPr>
+          <w:highlight w:val="red"/>
+        </w:rPr>
+        <w:t>Siltuma mašīnas. Otrais termodinamikas likums. Karno cikls, tā lietderības koeficients.</w:t>
       </w:r>
       <w:r>
         <w:t xml:space="preserve"> </w:t>
       </w:r>
       <w:r>
-        <w:t>koeficients. Entropija kā neatkarīga stāvokļa funkcija, entropijas izmaiņa un</w:t>
-      </w:r>
-      <w:r>
-        <w:t xml:space="preserve"> </w:t>
-      </w:r>
-      <w:r>
-        <w:t>atgriezeniskums.</w:t>
+        <w:rPr>
+          <w:highlight w:val="red"/>
+        </w:rPr>
+        <w:t>Entropija kā neatkarīga stāvokļa funkcija, entropijas izmaiņa un atgriezeniskums.</w:t>
       </w:r>
     </w:p>
     <w:p>
@@ -410,13 +455,28 @@
         <w:spacing w:after="0"/>
       </w:pPr>
       <w:r>
-        <w:t>Fāžu pārejas, siltumietilpība, īpatnējais sadegšanas siltums, īpatnējais iztvaikošanas</w:t>
+        <w:rPr>
+          <w:highlight w:val="green"/>
+        </w:rPr>
+        <w:t>Fāžu pārejas, siltumietilpība,</w:t>
       </w:r>
       <w:r>
         <w:t xml:space="preserve"> </w:t>
       </w:r>
       <w:r>
-        <w:t>siltums, īpatnējais kušanas siltums.</w:t>
+        <w:rPr>
+          <w:highlight w:val="yellow"/>
+        </w:rPr>
+        <w:t>īpatnējais sadegšanas siltums</w:t>
+      </w:r>
+      <w:r>
+        <w:t xml:space="preserve">, </w:t>
+      </w:r>
+      <w:r>
+        <w:rPr>
+          <w:highlight w:val="green"/>
+        </w:rPr>
+        <w:t>īpatnējais iztvaikošanas siltums, īpatnējais kušanas siltums.</w:t>
       </w:r>
     </w:p>
     <w:p>
@@ -427,15 +487,24 @@
           <w:numId w:val="8"/>
         </w:numPr>
         <w:spacing w:after="0"/>
-      </w:pPr>
-      <w:r>
-        <w:t>Ķermeņu deformācija. Mehāniskais spriegums, elastības modulis. Šķidrumu un cietu</w:t>
+        <w:rPr>
+          <w:highlight w:val="yellow"/>
+        </w:rPr>
+      </w:pPr>
+      <w:r>
+        <w:rPr>
+          <w:highlight w:val="yellow"/>
+        </w:rPr>
+        <w:t>Ķermeņu deformācija. Mehāniskais spriegums, elastības modulis.</w:t>
       </w:r>
       <w:r>
         <w:t xml:space="preserve"> </w:t>
       </w:r>
       <w:r>
-        <w:t>vielu termiskā izplešanās.</w:t>
+        <w:rPr>
+          <w:highlight w:val="yellow"/>
+        </w:rPr>
+        <w:t>Šķidrumu un cietu vielu termiskā izplešanās.</w:t>
       </w:r>
     </w:p>
     <w:p>
@@ -446,8 +515,14 @@
           <w:numId w:val="8"/>
         </w:numPr>
         <w:spacing w:after="0"/>
-      </w:pPr>
-      <w:r>
+        <w:rPr>
+          <w:highlight w:val="red"/>
+        </w:rPr>
+      </w:pPr>
+      <w:r>
+        <w:rPr>
+          <w:highlight w:val="red"/>
+        </w:rPr>
         <w:t>Virsmas spraigums, piesātināts tvaiks, nepiesātināts tvaiks, gaisa mitrums.</w:t>
       </w:r>
     </w:p>
@@ -481,25 +556,73 @@
         <w:spacing w:after="0"/>
       </w:pPr>
       <w:r>
-        <w:t>Elektromagnētisms. Ampēra spēks. Lorenca spēks. Lādētu daļiņu kustība</w:t>
+        <w:rPr>
+          <w:highlight w:val="yellow"/>
+        </w:rPr>
+        <w:t>Elektromagnētisms</w:t>
+      </w:r>
+      <w:r>
+        <w:t xml:space="preserve">. </w:t>
+      </w:r>
+      <w:r>
+        <w:rPr>
+          <w:highlight w:val="red"/>
+        </w:rPr>
+        <w:t>Ampēra spēks</w:t>
+      </w:r>
+      <w:r>
+        <w:t xml:space="preserve">. </w:t>
+      </w:r>
+      <w:r>
+        <w:rPr>
+          <w:highlight w:val="yellow"/>
+        </w:rPr>
+        <w:t>Lorenca spēks.</w:t>
       </w:r>
       <w:r>
         <w:t xml:space="preserve"> </w:t>
       </w:r>
       <w:r>
-        <w:t>magnētiskajā laukā. Magnētiskā plūsma. Magnētiskā lauka indukcija.</w:t>
+        <w:rPr>
+          <w:highlight w:val="yellow"/>
+        </w:rPr>
+        <w:t>Lādētu daļiņu kustība magnētiskajā laukā.</w:t>
       </w:r>
       <w:r>
         <w:t xml:space="preserve"> </w:t>
       </w:r>
       <w:r>
-        <w:t>Elektromagnētiskā indukcija. Transformators. Maiņstrāva, tās raksturlielumi strāvas</w:t>
+        <w:rPr>
+          <w:highlight w:val="yellow"/>
+        </w:rPr>
+        <w:t>Magnētiskā plūsma.</w:t>
       </w:r>
       <w:r>
         <w:t xml:space="preserve"> </w:t>
       </w:r>
       <w:r>
-        <w:t>un sprieguma momentānās un efektīvās vērtības. Aktīvā pretestība.</w:t>
+        <w:rPr>
+          <w:highlight w:val="green"/>
+        </w:rPr>
+        <w:t>Magnētiskā lauka indukcija.</w:t>
+      </w:r>
+      <w:r>
+        <w:t xml:space="preserve"> </w:t>
+      </w:r>
+      <w:r>
+        <w:rPr>
+          <w:highlight w:val="yellow"/>
+        </w:rPr>
+        <w:t>Elektromagnētiskā indukcija.</w:t>
+      </w:r>
+      <w:r>
+        <w:t xml:space="preserve"> </w:t>
+      </w:r>
+      <w:r>
+        <w:rPr>
+          <w:highlight w:val="red"/>
+        </w:rPr>
+        <w:t>Transformators. Maiņstrāva, tās raksturlielumi strāvas un sprieguma momentānās un efektīvās vērtības. Aktīvā pretestība.</w:t>
       </w:r>
     </w:p>
     <w:p>
@@ -510,39 +633,72 @@
           <w:numId w:val="11"/>
         </w:numPr>
         <w:spacing w:after="0"/>
-      </w:pPr>
-      <w:r>
-        <w:t>Brīvās elektriskās svārstības LC kontūrā: periods un frekvence. Elektriskā un</w:t>
+        <w:rPr>
+          <w:highlight w:val="red"/>
+        </w:rPr>
+      </w:pPr>
+      <w:r>
+        <w:rPr>
+          <w:highlight w:val="yellow"/>
+        </w:rPr>
+        <w:t>Brīvās elektriskās svārstības LC kontūrā: periods un frekvence</w:t>
+      </w:r>
+      <w:r>
+        <w:rPr>
+          <w:highlight w:val="red"/>
+        </w:rPr>
+        <w:t>. Elektriskā un magnētiskā lauka enerģijas maiņa svārstību kontūrā.</w:t>
       </w:r>
       <w:r>
         <w:t xml:space="preserve"> </w:t>
       </w:r>
       <w:r>
-        <w:t>magnētiskā</w:t>
+        <w:rPr>
+          <w:highlight w:val="yellow"/>
+        </w:rPr>
+        <w:t>Tomsona formula.</w:t>
       </w:r>
       <w:r>
         <w:t xml:space="preserve"> </w:t>
       </w:r>
       <w:r>
-        <w:t>lauka enerģijas maiņa svārstību kontūrā. Tomsona formula.</w:t>
+        <w:rPr>
+          <w:highlight w:val="green"/>
+        </w:rPr>
+        <w:t>Elektromagnētiskie viļņi. Elektromagnētisko viļņu raksturlielumi: periods, frekvence, viļņa garums, viļņa izplatīšanās ātrums.</w:t>
       </w:r>
       <w:r>
         <w:t xml:space="preserve"> </w:t>
       </w:r>
       <w:r>
-        <w:t>Elektromagnētiskie viļņi. Elektromagnētisko viļņu raksturlielumi: periods, frekvence,</w:t>
-      </w:r>
-      <w:r>
-        <w:t xml:space="preserve"> </w:t>
-      </w:r>
-      <w:r>
-        <w:t>viļņa garums, viļņa izplatīšanās ātrums. Elektromagnētisko viļņu atstarošanās,</w:t>
-      </w:r>
-      <w:r>
-        <w:t xml:space="preserve"> </w:t>
-      </w:r>
-      <w:r>
-        <w:t>laušana, interference, difrakcija, polarizācija. Difrakcijas režģis.</w:t>
+        <w:rPr>
+          <w:highlight w:val="green"/>
+        </w:rPr>
+        <w:t xml:space="preserve">Elektromagnētisko viļņu atstarošanās, laušana, </w:t>
+      </w:r>
+      <w:r>
+        <w:rPr>
+          <w:highlight w:val="red"/>
+        </w:rPr>
+        <w:t>interference, difrakcija</w:t>
+      </w:r>
+      <w:r>
+        <w:t xml:space="preserve">, </w:t>
+      </w:r>
+      <w:r>
+        <w:rPr>
+          <w:highlight w:val="yellow"/>
+        </w:rPr>
+        <w:t>polarizācija</w:t>
+      </w:r>
+      <w:r>
+        <w:t xml:space="preserve">. </w:t>
+      </w:r>
+      <w:r>
+        <w:rPr>
+          <w:highlight w:val="red"/>
+        </w:rPr>
+        <w:t>Difrakcijas režģis.</w:t>
       </w:r>
     </w:p>
     <w:p>
@@ -555,32 +711,68 @@
         <w:spacing w:after="0"/>
       </w:pPr>
       <w:r>
+        <w:rPr>
+          <w:highlight w:val="red"/>
+        </w:rPr>
         <w:lastRenderedPageBreak/>
-        <w:t>Apgaismojums un attēli. Apgaismojums, gaismas plūsma, attālums līdz virsmai.</w:t>
+        <w:t>Apgaismojums un attēli.</w:t>
       </w:r>
       <w:r>
         <w:t xml:space="preserve"> </w:t>
       </w:r>
       <w:r>
+        <w:rPr>
+          <w:highlight w:val="red"/>
+        </w:rPr>
+        <w:t>Apgaismojums, gaismas plūsma, attālums līdz virsmai.</w:t>
+      </w:r>
+      <w:r>
+        <w:t xml:space="preserve"> </w:t>
+      </w:r>
+      <w:r>
+        <w:rPr>
+          <w:highlight w:val="yellow"/>
+        </w:rPr>
         <w:t>Gaismas atstarošanās, gaismas laušana un gaismas pilnīgā iekšējā atstarošanās.</w:t>
       </w:r>
       <w:r>
         <w:t xml:space="preserve"> </w:t>
       </w:r>
       <w:r>
-        <w:t>Gaismas laušanas koeficients. Staru gaita savācējlēcā, izkliedētājlēcā, plakanā</w:t>
+        <w:rPr>
+          <w:highlight w:val="green"/>
+        </w:rPr>
+        <w:t>Gaismas laušanas koeficients.</w:t>
       </w:r>
       <w:r>
         <w:t xml:space="preserve"> </w:t>
       </w:r>
       <w:r>
-        <w:t>spogulī un sfēriskā (ieliektā un izliektā) spogulī. Lēcas formula. Lineārais</w:t>
+        <w:rPr>
+          <w:highlight w:val="yellow"/>
+        </w:rPr>
+        <w:t>Staru gaita savācējlēcā, izkliedētājlēcā, plakanā spogulī</w:t>
       </w:r>
       <w:r>
         <w:t xml:space="preserve"> </w:t>
       </w:r>
       <w:r>
-        <w:t>palielinājums.</w:t>
+        <w:rPr>
+          <w:highlight w:val="red"/>
+        </w:rPr>
+        <w:t>un sfēriskā (ieliektā un izliektā) spogulī</w:t>
+      </w:r>
+      <w:r>
+        <w:t xml:space="preserve">. </w:t>
+      </w:r>
+      <w:r>
+        <w:rPr>
+          <w:highlight w:val="red"/>
+        </w:rPr>
+        <w:t>Lēcas formula. Lineārais palielinājums</w:t>
+      </w:r>
+      <w:r>
+        <w:t>.</w:t>
       </w:r>
     </w:p>
     <w:p>
@@ -593,37 +785,64 @@
         <w:spacing w:after="0"/>
       </w:pPr>
       <w:r>
-        <w:t>Atoms un Visums. Gaismas kvanti. Fotona enerģija un impulss. Vielas noteikšana</w:t>
+        <w:rPr>
+          <w:highlight w:val="yellow"/>
+        </w:rPr>
+        <w:t>Atoms un Visums</w:t>
+      </w:r>
+      <w:r>
+        <w:t xml:space="preserve">. </w:t>
+      </w:r>
+      <w:r>
+        <w:rPr>
+          <w:highlight w:val="red"/>
+        </w:rPr>
+        <w:t>Gaismas kvanti. Fotona enerģija un impulss</w:t>
+      </w:r>
+      <w:r>
+        <w:t xml:space="preserve">. </w:t>
+      </w:r>
+      <w:r>
+        <w:rPr>
+          <w:highlight w:val="yellow"/>
+        </w:rPr>
+        <w:t>Vielas noteikšana pēc tās līnijspektra. Emisijas un absorbcijas spektri.</w:t>
       </w:r>
       <w:r>
         <w:t xml:space="preserve"> </w:t>
       </w:r>
       <w:r>
-        <w:t>pēc tās līnijspektra. Emisijas un absorbcijas spektri. Atoma uzbūve. Alfa, beta un</w:t>
+        <w:rPr>
+          <w:highlight w:val="red"/>
+        </w:rPr>
+        <w:t>Atoma uzbūve. Alfa, beta un gamma radioaktivitāte, jonizējošo starojumu absorbcija.</w:t>
       </w:r>
       <w:r>
         <w:t xml:space="preserve"> </w:t>
       </w:r>
       <w:r>
-        <w:t>gamma radioaktivitāte, jonizējošo starojumu absorbcija. Dzīves laiks un</w:t>
+        <w:rPr>
+          <w:highlight w:val="red"/>
+        </w:rPr>
+        <w:t>Dzīves laiks un eksponenciālais sabrukšanas likums. Kodola sastāvs, masas defekts, kodolreakcijas.</w:t>
       </w:r>
       <w:r>
         <w:t xml:space="preserve"> </w:t>
       </w:r>
       <w:r>
-        <w:t>eksponenciālais sabrukšanas likums. Kodola sastāvs, masas defekts, kodolreakcijas.</w:t>
+        <w:rPr>
+          <w:highlight w:val="red"/>
+        </w:rPr>
+        <w:t>Hercšprunga-Rasela diagramma.</w:t>
       </w:r>
       <w:r>
         <w:t xml:space="preserve"> </w:t>
       </w:r>
       <w:r>
-        <w:t>Hercšprunga-Rasela diagramma. Ķermeņa masas un enerģijas kopsakars –</w:t>
-      </w:r>
-      <w:r>
-        <w:t xml:space="preserve"> </w:t>
-      </w:r>
-      <w:r>
-        <w:t>Einšteina formula.</w:t>
+        <w:rPr>
+          <w:highlight w:val="yellow"/>
+        </w:rPr>
+        <w:t>Ķermeņa masas un enerģijas kopsakars – Einšteina formula.</w:t>
       </w:r>
     </w:p>
     <w:p>
@@ -658,21 +877,42 @@
           <w:numId w:val="3"/>
         </w:numPr>
         <w:spacing w:after="0"/>
-      </w:pPr>
-      <w:r>
-        <w:t>Vadītāju elektriskais lauks, vadītāji elektriskajā laukā, dielektriķu elektriskās īpašības.</w:t>
+        <w:rPr>
+          <w:highlight w:val="yellow"/>
+        </w:rPr>
+      </w:pPr>
+      <w:r>
+        <w:rPr>
+          <w:highlight w:val="yellow"/>
+        </w:rPr>
+        <w:t>Vadītāju elektriskais lauks, vadītāji elektriskajā laukā</w:t>
+      </w:r>
+      <w:r>
+        <w:t xml:space="preserve">, </w:t>
+      </w:r>
+      <w:r>
+        <w:rPr>
+          <w:highlight w:val="red"/>
+        </w:rPr>
+        <w:t>dielektriķu elektriskās īpašības.</w:t>
       </w:r>
       <w:r>
         <w:t xml:space="preserve"> </w:t>
       </w:r>
       <w:r>
-        <w:t>Elektriskā lauka potenciālā enerģija, elektriskais potenciāls. Kondensatoru virknes un</w:t>
+        <w:rPr>
+          <w:highlight w:val="yellow"/>
+        </w:rPr>
+        <w:t>Elektriskā lauka potenciālā enerģija, elektriskais potenciāls.</w:t>
       </w:r>
       <w:r>
         <w:t xml:space="preserve"> </w:t>
       </w:r>
       <w:r>
-        <w:t>paralēlais slēgums.</w:t>
+        <w:rPr>
+          <w:highlight w:val="yellow"/>
+        </w:rPr>
+        <w:t>Kondensatoru virknes un paralēlais slēgums.</w:t>
       </w:r>
     </w:p>
     <w:p>
@@ -683,15 +923,24 @@
           <w:numId w:val="3"/>
         </w:numPr>
         <w:spacing w:after="0"/>
-      </w:pPr>
-      <w:r>
-        <w:t>Vadītāja pretestība atkarībā no vadītāja raksturlielumiem, atkarībā no temperatūras.</w:t>
-      </w:r>
-      <w:r>
-        <w:t xml:space="preserve"> </w:t>
-      </w:r>
-      <w:r>
-        <w:t>Elektriskās strāvas blīvums vadītājos.</w:t>
+        <w:rPr>
+          <w:highlight w:val="yellow"/>
+        </w:rPr>
+      </w:pPr>
+      <w:r>
+        <w:rPr>
+          <w:highlight w:val="green"/>
+        </w:rPr>
+        <w:t>Vadītāja pretestība atkarībā no vadītāja raksturlielumiem</w:t>
+      </w:r>
+      <w:r>
+        <w:t xml:space="preserve">, </w:t>
+      </w:r>
+      <w:r>
+        <w:rPr>
+          <w:highlight w:val="red"/>
+        </w:rPr>
+        <w:t>atkarībā no temperatūras. Elektriskās strāvas blīvums vadītājos.</w:t>
       </w:r>
     </w:p>
     <w:p>
@@ -702,27 +951,24 @@
           <w:numId w:val="3"/>
         </w:numPr>
         <w:spacing w:after="0"/>
-      </w:pPr>
-      <w:r>
-        <w:t>Maiņstrāva un tās raksturlielumi – strāvas stipruma un sprieguma momentānās un</w:t>
+        <w:rPr>
+          <w:highlight w:val="red"/>
+        </w:rPr>
+      </w:pPr>
+      <w:r>
+        <w:rPr>
+          <w:highlight w:val="red"/>
+        </w:rPr>
+        <w:t>Maiņstrāva un tās raksturlielumi – strāvas stipruma un sprieguma momentānās un efektīvās vērtības, jauda. Kapacitatīvie, induktīvie un reaktīvie elementi. Rezistora, spoles un kondensatora virknes un paralēlais slēgums.</w:t>
       </w:r>
       <w:r>
         <w:t xml:space="preserve"> </w:t>
       </w:r>
       <w:r>
-        <w:t>efektīvās vērtības, jauda. Kapacitatīvie, induktīvie un reaktīvie elementi. Rezistora,</w:t>
-      </w:r>
-      <w:r>
-        <w:t xml:space="preserve"> </w:t>
-      </w:r>
-      <w:r>
-        <w:t>spoles un kondensatora virknes un paralēlais slēgums. Sprieguma, strāvas un</w:t>
-      </w:r>
-      <w:r>
-        <w:t xml:space="preserve"> </w:t>
-      </w:r>
-      <w:r>
-        <w:t>pretestības vektordiagrammas.</w:t>
+        <w:rPr>
+          <w:highlight w:val="red"/>
+        </w:rPr>
+        <w:t>Sprieguma, strāvas un pretestības vektordiagrammas.</w:t>
       </w:r>
     </w:p>
     <w:p>
@@ -733,27 +979,66 @@
           <w:numId w:val="3"/>
         </w:numPr>
         <w:spacing w:after="0"/>
-      </w:pPr>
-      <w:r>
-        <w:t>Gaisma kā elektromagnētiskais šķērsvilnis un tā īpašības – difrakcija, polarizācija,</w:t>
+        <w:rPr>
+          <w:highlight w:val="red"/>
+        </w:rPr>
+      </w:pPr>
+      <w:r>
+        <w:rPr>
+          <w:highlight w:val="yellow"/>
+        </w:rPr>
+        <w:t xml:space="preserve">Gaisma kā elektromagnētiskais šķērsvilnis un tā īpašības – </w:t>
+      </w:r>
+      <w:r>
+        <w:rPr>
+          <w:highlight w:val="red"/>
+        </w:rPr>
+        <w:t>difrakcija,</w:t>
+      </w:r>
+      <w:r>
+        <w:rPr>
+          <w:highlight w:val="yellow"/>
+        </w:rPr>
+        <w:t xml:space="preserve"> polarizācija, </w:t>
+      </w:r>
+      <w:r>
+        <w:rPr>
+          <w:highlight w:val="red"/>
+        </w:rPr>
+        <w:t>interference.</w:t>
       </w:r>
       <w:r>
         <w:t xml:space="preserve"> </w:t>
       </w:r>
       <w:r>
-        <w:t>interference. Plānās kārtiņas, difrakcijas režģis, gājuma diference, monohromatiska</w:t>
+        <w:rPr>
+          <w:highlight w:val="yellow"/>
+        </w:rPr>
+        <w:t>Plānās kārtiņas</w:t>
+      </w:r>
+      <w:r>
+        <w:rPr>
+          <w:highlight w:val="red"/>
+        </w:rPr>
+        <w:t>, difrakcijas režģis, gājuma diference,</w:t>
       </w:r>
       <w:r>
         <w:t xml:space="preserve"> </w:t>
       </w:r>
       <w:r>
-        <w:t>gaisma, fāžu nobīde, interferences maksimums, interferences minimums,</w:t>
+        <w:rPr>
+          <w:highlight w:val="yellow"/>
+        </w:rPr>
+        <w:t>monohromatiska gaisma, fāžu nobīde, interferences maksimums, interferences minimums, dubultsprauga,</w:t>
       </w:r>
       <w:r>
         <w:t xml:space="preserve"> </w:t>
       </w:r>
       <w:r>
-        <w:t>dubultsprauga, hologrāfija, Doplera efekts.</w:t>
+        <w:rPr>
+          <w:highlight w:val="red"/>
+        </w:rPr>
+        <w:t>hologrāfija, Doplera efekts.</w:t>
       </w:r>
     </w:p>
     <w:p>
@@ -860,7 +1145,6 @@
           <w:bCs/>
           <w:sz w:val="24"/>
           <w:szCs w:val="24"/>
-          <w:lang w:val="en-GB"/>
         </w:rPr>
       </w:pPr>
       <w:r>
@@ -869,7 +1153,6 @@
           <w:bCs/>
           <w:sz w:val="24"/>
           <w:szCs w:val="24"/>
-          <w:lang w:val="en-GB"/>
         </w:rPr>
         <w:br w:type="page"/>
       </w:r>

</xml_diff>